<commit_message>
update and errors fixed
</commit_message>
<xml_diff>
--- a/app/Templates/BORDEREAUCNAS.docx
+++ b/app/Templates/BORDEREAUCNAS.docx
@@ -35,6 +35,7 @@
           <w:u w:val="single"/>
         </w:rPr>
       </w:pPr>
+      <w:proofErr w:type="gramStart"/>
       <w:r>
         <w:rPr>
           <w:b/>
@@ -43,7 +44,18 @@
           <w:szCs w:val="28"/>
           <w:u w:val="single"/>
         </w:rPr>
-        <w:t>WILAYA  D'AIN  TEMOUCHENT</w:t>
+        <w:t>WILAYA  D'AIN</w:t>
+      </w:r>
+      <w:proofErr w:type="gramEnd"/>
+      <w:r>
+        <w:rPr>
+          <w:b/>
+          <w:bCs/>
+          <w:sz w:val="28"/>
+          <w:szCs w:val="28"/>
+          <w:u w:val="single"/>
+        </w:rPr>
+        <w:t xml:space="preserve">  TEMOUCHENT</w:t>
       </w:r>
       <w:r>
         <w:rPr>
@@ -91,8 +103,20 @@
           <w:szCs w:val="28"/>
           <w:u w:val="single"/>
         </w:rPr>
-        <w:t>DIRECTION DE L'ACTION  SOCIALE</w:t>
-      </w:r>
+        <w:t xml:space="preserve">DIRECTION DE </w:t>
+      </w:r>
+      <w:proofErr w:type="gramStart"/>
+      <w:r>
+        <w:rPr>
+          <w:b/>
+          <w:bCs/>
+          <w:sz w:val="28"/>
+          <w:szCs w:val="28"/>
+          <w:u w:val="single"/>
+        </w:rPr>
+        <w:t>L'ACTION  SOCIALE</w:t>
+      </w:r>
+      <w:proofErr w:type="gramEnd"/>
       <w:r>
         <w:rPr>
           <w:b/>
@@ -342,7 +366,27 @@
                 <w:sz w:val="28"/>
                 <w:szCs w:val="28"/>
               </w:rPr>
-              <w:t>${annee}</w:t>
+              <w:t>${</w:t>
+            </w:r>
+            <w:proofErr w:type="spellStart"/>
+            <w:r>
+              <w:rPr>
+                <w:b/>
+                <w:bCs/>
+                <w:sz w:val="28"/>
+                <w:szCs w:val="28"/>
+              </w:rPr>
+              <w:t>annee</w:t>
+            </w:r>
+            <w:proofErr w:type="spellEnd"/>
+            <w:r>
+              <w:rPr>
+                <w:b/>
+                <w:bCs/>
+                <w:sz w:val="28"/>
+                <w:szCs w:val="28"/>
+              </w:rPr>
+              <w:t>}</w:t>
             </w:r>
           </w:p>
         </w:tc>
@@ -399,7 +443,47 @@
                 <w:sz w:val="28"/>
                 <w:szCs w:val="28"/>
               </w:rPr>
-              <w:t>${mois}${annee}</w:t>
+              <w:t>${</w:t>
+            </w:r>
+            <w:proofErr w:type="spellStart"/>
+            <w:r>
+              <w:rPr>
+                <w:b/>
+                <w:bCs/>
+                <w:sz w:val="28"/>
+                <w:szCs w:val="28"/>
+              </w:rPr>
+              <w:t>mois</w:t>
+            </w:r>
+            <w:proofErr w:type="spellEnd"/>
+            <w:r>
+              <w:rPr>
+                <w:b/>
+                <w:bCs/>
+                <w:sz w:val="28"/>
+                <w:szCs w:val="28"/>
+              </w:rPr>
+              <w:t>}${</w:t>
+            </w:r>
+            <w:proofErr w:type="spellStart"/>
+            <w:r>
+              <w:rPr>
+                <w:b/>
+                <w:bCs/>
+                <w:sz w:val="28"/>
+                <w:szCs w:val="28"/>
+              </w:rPr>
+              <w:t>annee</w:t>
+            </w:r>
+            <w:proofErr w:type="spellEnd"/>
+            <w:r>
+              <w:rPr>
+                <w:b/>
+                <w:bCs/>
+                <w:sz w:val="28"/>
+                <w:szCs w:val="28"/>
+              </w:rPr>
+              <w:t>}</w:t>
             </w:r>
           </w:p>
         </w:tc>
@@ -663,6 +747,7 @@
               </w:rPr>
               <w:t>${</w:t>
             </w:r>
+            <w:proofErr w:type="spellStart"/>
             <w:r>
               <w:rPr>
                 <w:b/>
@@ -672,6 +757,7 @@
               </w:rPr>
               <w:t>nbrHand</w:t>
             </w:r>
+            <w:proofErr w:type="spellEnd"/>
             <w:r>
               <w:rPr>
                 <w:b/>
@@ -705,7 +791,7 @@
                 <w:sz w:val="28"/>
                 <w:szCs w:val="28"/>
               </w:rPr>
-              <w:t>18</w:t>
+              <w:t>20</w:t>
             </w:r>
             <w:r>
               <w:rPr>
@@ -1532,7 +1618,7 @@
   <a:extraClrSchemeLst/>
   <a:extLst>
     <a:ext uri="{05A4C25C-085E-4340-85A3-A5531E510DB2}">
-      <thm15:themeFamily xmlns:thm15="http://schemas.microsoft.com/office/thememl/2012/main" xmlns="" name="Office Theme" id="{62F939B6-93AF-4DB8-9C6B-D6C7DFDC589F}" vid="{4A3C46E8-61CC-4603-A589-7422A47A8E4A}"/>
+      <thm15:themeFamily xmlns="" xmlns:thm15="http://schemas.microsoft.com/office/thememl/2012/main" name="Office Theme" id="{62F939B6-93AF-4DB8-9C6B-D6C7DFDC589F}" vid="{4A3C46E8-61CC-4603-A589-7422A47A8E4A}"/>
     </a:ext>
   </a:extLst>
 </a:theme>

</xml_diff>